<commit_message>
added Comweld Oxygen Flowmeter
</commit_message>
<xml_diff>
--- a/NovaBiomedicalSoftware/Report Templates/ASNZCLASS2-TEMPLATE.docx
+++ b/NovaBiomedicalSoftware/Report Templates/ASNZCLASS2-TEMPLATE.docx
@@ -1965,13 +1965,13 @@
               <w:jc w:val="center"/>
             </w:pPr>
             <w:r>
-              <w:t>Enclosure Leakage Curren</w:t>
-            </w:r>
-            <w:r>
-              <w:t>t</w:t>
-            </w:r>
-            <w:r>
-              <w:t xml:space="preserve"> - Unused Applied Parts (Floating)</w:t>
+              <w:t>Touch Current–</w:t>
+            </w:r>
+            <w:r>
+              <w:t xml:space="preserve"> </w:t>
+            </w:r>
+            <w:r>
+              <w:t>Normal Condition</w:t>
             </w:r>
           </w:p>
         </w:tc>
@@ -2158,13 +2158,19 @@
               <w:jc w:val="center"/>
             </w:pPr>
             <w:r>
-              <w:t>Enclosure Leakage Curren</w:t>
-            </w:r>
-            <w:r>
-              <w:t>t</w:t>
-            </w:r>
-            <w:r>
-              <w:t xml:space="preserve"> - Unused Applied Parts (Floating)</w:t>
+              <w:t>Touch Current</w:t>
+            </w:r>
+            <w:r>
+              <w:t xml:space="preserve"> </w:t>
+            </w:r>
+            <w:r>
+              <w:t>–</w:t>
+            </w:r>
+            <w:r>
+              <w:t xml:space="preserve"> </w:t>
+            </w:r>
+            <w:r>
+              <w:t>Open Neutral</w:t>
             </w:r>
           </w:p>
         </w:tc>
@@ -2351,13 +2357,19 @@
               <w:jc w:val="center"/>
             </w:pPr>
             <w:r>
-              <w:t>Enclosure Leakage Curren</w:t>
-            </w:r>
-            <w:r>
-              <w:t>t</w:t>
-            </w:r>
-            <w:r>
-              <w:t xml:space="preserve"> - Unused Applied Parts (Floating)</w:t>
+              <w:t>Touch Current</w:t>
+            </w:r>
+            <w:r>
+              <w:t xml:space="preserve"> </w:t>
+            </w:r>
+            <w:r>
+              <w:t>–</w:t>
+            </w:r>
+            <w:r>
+              <w:t xml:space="preserve"> </w:t>
+            </w:r>
+            <w:r>
+              <w:t>Open Earth</w:t>
             </w:r>
           </w:p>
         </w:tc>
@@ -2544,13 +2556,19 @@
               <w:jc w:val="center"/>
             </w:pPr>
             <w:r>
-              <w:t>Enclosure Leakage Curren</w:t>
-            </w:r>
-            <w:r>
-              <w:t>t</w:t>
-            </w:r>
-            <w:r>
-              <w:t xml:space="preserve"> - Unused Applied Parts (Floating)</w:t>
+              <w:t>Touch Current</w:t>
+            </w:r>
+            <w:r>
+              <w:t xml:space="preserve"> </w:t>
+            </w:r>
+            <w:r>
+              <w:t>–</w:t>
+            </w:r>
+            <w:r>
+              <w:t xml:space="preserve"> </w:t>
+            </w:r>
+            <w:r>
+              <w:t>Normal Condition, Reversed Mains</w:t>
             </w:r>
           </w:p>
         </w:tc>
@@ -2742,13 +2760,19 @@
               <w:jc w:val="center"/>
             </w:pPr>
             <w:r>
-              <w:t>Enclosure Leakage Curren</w:t>
-            </w:r>
-            <w:r>
-              <w:t>t</w:t>
-            </w:r>
-            <w:r>
-              <w:t xml:space="preserve"> - Unused Applied Parts (Floating)</w:t>
+              <w:t>Touch Current</w:t>
+            </w:r>
+            <w:r>
+              <w:t xml:space="preserve"> </w:t>
+            </w:r>
+            <w:r>
+              <w:t>–</w:t>
+            </w:r>
+            <w:r>
+              <w:t xml:space="preserve"> </w:t>
+            </w:r>
+            <w:r>
+              <w:t>Open Neutral, Reversed Mains</w:t>
             </w:r>
           </w:p>
         </w:tc>
@@ -2935,14 +2959,22 @@
               <w:jc w:val="center"/>
             </w:pPr>
             <w:r>
-              <w:t>Enclosure Leakage Curren</w:t>
-            </w:r>
-            <w:r>
-              <w:t>t</w:t>
-            </w:r>
-            <w:r>
-              <w:t xml:space="preserve"> - Unused Applied Parts (Floating)</w:t>
-            </w:r>
+              <w:t>Touch Current</w:t>
+            </w:r>
+            <w:r>
+              <w:t xml:space="preserve"> </w:t>
+            </w:r>
+            <w:r>
+              <w:t>–</w:t>
+            </w:r>
+            <w:r>
+              <w:t xml:space="preserve"> </w:t>
+            </w:r>
+            <w:r>
+              <w:t>Open Earth, Reversed</w:t>
+            </w:r>
+            <w:bookmarkStart w:id="1" w:name="_GoBack"/>
+            <w:bookmarkEnd w:id="1"/>
           </w:p>
         </w:tc>
       </w:tr>
@@ -3116,10 +3148,7 @@
     <w:p/>
     <w:p/>
     <w:p/>
-    <w:p>
-      <w:bookmarkStart w:id="1" w:name="_GoBack"/>
-      <w:bookmarkEnd w:id="1"/>
-    </w:p>
+    <w:p/>
     <w:sectPr>
       <w:headerReference w:type="even" r:id="rId8"/>
       <w:headerReference w:type="default" r:id="rId9"/>
@@ -4307,7 +4336,7 @@
 </file>
 
 <file path=customXml/itemProps1.xml><?xml version="1.0" encoding="utf-8"?>
-<ds:datastoreItem xmlns:ds="http://schemas.openxmlformats.org/officeDocument/2006/customXml" ds:itemID="{F500689C-D075-4A45-B81F-508A7B63BB80}">
+<ds:datastoreItem xmlns:ds="http://schemas.openxmlformats.org/officeDocument/2006/customXml" ds:itemID="{DE86679A-C400-46F6-861E-2DB3E5FF29D5}">
   <ds:schemaRefs>
     <ds:schemaRef ds:uri="http://schemas.openxmlformats.org/officeDocument/2006/bibliography"/>
   </ds:schemaRefs>

</xml_diff>